<commit_message>
scrum week 7 (#116)
</commit_message>
<xml_diff>
--- a/Scrum_Meetings/scrum-week7.docx
+++ b/Scrum_Meetings/scrum-week7.docx
@@ -20,7 +20,19 @@
         <w:t> </w:t>
       </w:r>
       <w:r>
-        <w:t>SCRUM MEETING WEEK ()</w:t>
+        <w:t>SCRUM MEETING</w:t>
+      </w:r>
+      <w:r>
+        <w:t xml:space="preserve">: </w:t>
+      </w:r>
+      <w:r>
+        <w:t>WEEK</w:t>
+      </w:r>
+      <w:r>
+        <w:t xml:space="preserve"> </w:t>
+      </w:r>
+      <w:r>
+        <w:t>7</w:t>
       </w:r>
     </w:p>
     <w:p>
@@ -92,10 +104,10 @@
           <w:szCs w:val="34"/>
         </w:rPr>
         <w:drawing>
-          <wp:inline distT="0" distB="0" distL="0" distR="0" wp14:anchorId="79682000" wp14:editId="2AA0A4C6">
+          <wp:inline distT="0" distB="0" distL="0" distR="0" wp14:anchorId="694601FB" wp14:editId="3DC6FB23">
             <wp:extent cx="157163" cy="157163"/>
             <wp:effectExtent l="0" t="0" r="0" b="0"/>
-            <wp:docPr id="1499542647" name="Picture 4" descr=":white_check_mark:"/>
+            <wp:docPr id="1499542647" name="Picture 1" descr=":white_check_mark:"/>
             <wp:cNvGraphicFramePr>
               <a:graphicFrameLocks xmlns:a="http://schemas.openxmlformats.org/drawingml/2006/main" noChangeAspect="1"/>
             </wp:cNvGraphicFramePr>
@@ -290,6 +302,26 @@
               </w:rPr>
               <w:t>​​</w:t>
             </w:r>
+            <w:r>
+              <w:rPr>
+                <w:rFonts w:ascii="Times New Roman" w:eastAsia="Times New Roman" w:hAnsi="Times New Roman" w:cs="Times New Roman"/>
+              </w:rPr>
+              <w:t xml:space="preserve">Enhanced authentication with cookie management. </w:t>
+            </w:r>
+            <w:proofErr w:type="gramStart"/>
+            <w:r>
+              <w:rPr>
+                <w:rFonts w:ascii="Times New Roman" w:eastAsia="Times New Roman" w:hAnsi="Times New Roman" w:cs="Times New Roman"/>
+              </w:rPr>
+              <w:t>Enhanced user verification,</w:t>
+            </w:r>
+            <w:proofErr w:type="gramEnd"/>
+            <w:r>
+              <w:rPr>
+                <w:rFonts w:ascii="Times New Roman" w:eastAsia="Times New Roman" w:hAnsi="Times New Roman" w:cs="Times New Roman"/>
+              </w:rPr>
+              <w:t xml:space="preserve"> also made 404 not found and pending request pages.</w:t>
+            </w:r>
           </w:p>
           <w:p>
             <w:pPr>
@@ -344,6 +376,12 @@
               </w:rPr>
               <w:t>​​</w:t>
             </w:r>
+            <w:r>
+              <w:rPr>
+                <w:rFonts w:ascii="Times New Roman" w:eastAsia="Times New Roman" w:hAnsi="Times New Roman" w:cs="Times New Roman"/>
+              </w:rPr>
+              <w:t>13th March</w:t>
+            </w:r>
           </w:p>
         </w:tc>
         <w:tc>
@@ -362,6 +400,12 @@
                 <w:rFonts w:ascii="Times New Roman" w:eastAsia="Times New Roman" w:hAnsi="Times New Roman" w:cs="Times New Roman"/>
               </w:rPr>
               <w:t>​​</w:t>
+            </w:r>
+            <w:r>
+              <w:rPr>
+                <w:rFonts w:ascii="Times New Roman" w:eastAsia="Times New Roman" w:hAnsi="Times New Roman" w:cs="Times New Roman"/>
+              </w:rPr>
+              <w:t>All tasks completed</w:t>
             </w:r>
           </w:p>
         </w:tc>
@@ -436,10 +480,10 @@
           <w:szCs w:val="34"/>
         </w:rPr>
         <w:drawing>
-          <wp:inline distT="0" distB="0" distL="0" distR="0">
+          <wp:inline distT="0" distB="0" distL="0" distR="0" wp14:anchorId="159D3859" wp14:editId="4B875E83">
             <wp:extent cx="171450" cy="171450"/>
             <wp:effectExtent l="0" t="0" r="6350" b="6350"/>
-            <wp:docPr id="922092399" name="Picture 3" descr=":busts_in_silhouette:"/>
+            <wp:docPr id="922092399" name="Picture 2" descr=":busts_in_silhouette:"/>
             <wp:cNvGraphicFramePr>
               <a:graphicFrameLocks xmlns:a="http://schemas.openxmlformats.org/drawingml/2006/main" noChangeAspect="1"/>
             </wp:cNvGraphicFramePr>
@@ -626,7 +670,7 @@
                 <w:rFonts w:ascii="Times New Roman" w:eastAsia="Times New Roman" w:hAnsi="Times New Roman" w:cs="Times New Roman"/>
                 <w:spacing w:val="-1"/>
               </w:rPr>
-              <w:t xml:space="preserve"> </w:t>
+              <w:t>Anand</w:t>
             </w:r>
           </w:p>
         </w:tc>
@@ -654,7 +698,7 @@
                 <w:rFonts w:ascii="Times New Roman" w:eastAsia="Times New Roman" w:hAnsi="Times New Roman" w:cs="Times New Roman"/>
                 <w:spacing w:val="-1"/>
               </w:rPr>
-              <w:t xml:space="preserve"> </w:t>
+              <w:t>Backend Dev.</w:t>
             </w:r>
           </w:p>
         </w:tc>
@@ -674,6 +718,13 @@
                 <w:spacing w:val="-1"/>
               </w:rPr>
             </w:pPr>
+            <w:r>
+              <w:rPr>
+                <w:rFonts w:ascii="Times New Roman" w:eastAsia="Times New Roman" w:hAnsi="Times New Roman" w:cs="Times New Roman"/>
+                <w:spacing w:val="-1"/>
+              </w:rPr>
+              <w:t>Apoorva</w:t>
+            </w:r>
           </w:p>
         </w:tc>
         <w:tc>
@@ -687,6 +738,13 @@
                 <w:spacing w:val="-1"/>
               </w:rPr>
             </w:pPr>
+            <w:r>
+              <w:rPr>
+                <w:rFonts w:ascii="Times New Roman" w:eastAsia="Times New Roman" w:hAnsi="Times New Roman" w:cs="Times New Roman"/>
+                <w:spacing w:val="-1"/>
+              </w:rPr>
+              <w:t>Backend Dev.</w:t>
+            </w:r>
           </w:p>
         </w:tc>
       </w:tr>
@@ -705,6 +763,22 @@
                 <w:spacing w:val="-1"/>
               </w:rPr>
             </w:pPr>
+            <w:proofErr w:type="spellStart"/>
+            <w:r>
+              <w:rPr>
+                <w:rFonts w:ascii="Times New Roman" w:eastAsia="Times New Roman" w:hAnsi="Times New Roman" w:cs="Times New Roman"/>
+                <w:spacing w:val="-1"/>
+              </w:rPr>
+              <w:t>Arhaan</w:t>
+            </w:r>
+            <w:proofErr w:type="spellEnd"/>
+            <w:r>
+              <w:rPr>
+                <w:rFonts w:ascii="Times New Roman" w:eastAsia="Times New Roman" w:hAnsi="Times New Roman" w:cs="Times New Roman"/>
+                <w:spacing w:val="-1"/>
+              </w:rPr>
+              <w:t xml:space="preserve"> </w:t>
+            </w:r>
           </w:p>
         </w:tc>
         <w:tc>
@@ -718,6 +792,13 @@
                 <w:spacing w:val="-1"/>
               </w:rPr>
             </w:pPr>
+            <w:r>
+              <w:rPr>
+                <w:rFonts w:ascii="Times New Roman" w:eastAsia="Times New Roman" w:hAnsi="Times New Roman" w:cs="Times New Roman"/>
+                <w:spacing w:val="-1"/>
+              </w:rPr>
+              <w:t>Frontend Dev.</w:t>
+            </w:r>
           </w:p>
         </w:tc>
       </w:tr>
@@ -736,6 +817,31 @@
                 <w:spacing w:val="-1"/>
               </w:rPr>
             </w:pPr>
+            <w:proofErr w:type="spellStart"/>
+            <w:proofErr w:type="gramStart"/>
+            <w:r>
+              <w:rPr>
+                <w:rFonts w:ascii="Times New Roman" w:eastAsia="Times New Roman" w:hAnsi="Times New Roman" w:cs="Times New Roman"/>
+                <w:spacing w:val="-1"/>
+              </w:rPr>
+              <w:t>Mrunal</w:t>
+            </w:r>
+            <w:proofErr w:type="spellEnd"/>
+            <w:r>
+              <w:rPr>
+                <w:rFonts w:ascii="Times New Roman" w:eastAsia="Times New Roman" w:hAnsi="Times New Roman" w:cs="Times New Roman"/>
+                <w:spacing w:val="-1"/>
+              </w:rPr>
+              <w:t>(</w:t>
+            </w:r>
+            <w:proofErr w:type="gramEnd"/>
+            <w:r>
+              <w:rPr>
+                <w:rFonts w:ascii="Times New Roman" w:eastAsia="Times New Roman" w:hAnsi="Times New Roman" w:cs="Times New Roman"/>
+                <w:spacing w:val="-1"/>
+              </w:rPr>
+              <w:t>Moon)</w:t>
+            </w:r>
           </w:p>
         </w:tc>
         <w:tc>
@@ -749,6 +855,13 @@
                 <w:spacing w:val="-1"/>
               </w:rPr>
             </w:pPr>
+            <w:r>
+              <w:rPr>
+                <w:rFonts w:ascii="Times New Roman" w:eastAsia="Times New Roman" w:hAnsi="Times New Roman" w:cs="Times New Roman"/>
+                <w:spacing w:val="-1"/>
+              </w:rPr>
+              <w:t>Frontend Dev.</w:t>
+            </w:r>
           </w:p>
         </w:tc>
       </w:tr>
@@ -767,6 +880,15 @@
                 <w:spacing w:val="-1"/>
               </w:rPr>
             </w:pPr>
+            <w:proofErr w:type="spellStart"/>
+            <w:r>
+              <w:rPr>
+                <w:rFonts w:ascii="Times New Roman" w:eastAsia="Times New Roman" w:hAnsi="Times New Roman" w:cs="Times New Roman"/>
+                <w:spacing w:val="-1"/>
+              </w:rPr>
+              <w:t>Danylo</w:t>
+            </w:r>
+            <w:proofErr w:type="spellEnd"/>
           </w:p>
         </w:tc>
         <w:tc>
@@ -780,6 +902,13 @@
                 <w:spacing w:val="-1"/>
               </w:rPr>
             </w:pPr>
+            <w:r>
+              <w:rPr>
+                <w:rFonts w:ascii="Times New Roman" w:eastAsia="Times New Roman" w:hAnsi="Times New Roman" w:cs="Times New Roman"/>
+                <w:spacing w:val="-1"/>
+              </w:rPr>
+              <w:t>Unknown</w:t>
+            </w:r>
           </w:p>
         </w:tc>
       </w:tr>
@@ -894,10 +1023,10 @@
           <w:szCs w:val="34"/>
         </w:rPr>
         <w:drawing>
-          <wp:inline distT="0" distB="0" distL="0" distR="0">
+          <wp:inline distT="0" distB="0" distL="0" distR="0" wp14:anchorId="23419990" wp14:editId="26ACF837">
             <wp:extent cx="185738" cy="185738"/>
             <wp:effectExtent l="0" t="0" r="5080" b="5080"/>
-            <wp:docPr id="459473846" name="Picture 2" descr=":pencil2:"/>
+            <wp:docPr id="459473846" name="Picture 3" descr=":pencil2:"/>
             <wp:cNvGraphicFramePr>
               <a:graphicFrameLocks xmlns:a="http://schemas.openxmlformats.org/drawingml/2006/main" noChangeAspect="1"/>
             </wp:cNvGraphicFramePr>
@@ -1075,7 +1204,7 @@
                 <w:rFonts w:ascii="Times New Roman" w:eastAsia="Times New Roman" w:hAnsi="Times New Roman" w:cs="Times New Roman"/>
                 <w:spacing w:val="-1"/>
               </w:rPr>
-              <w:t>e.g., Bugs</w:t>
+              <w:t>Authentication enhancement, cookie management</w:t>
             </w:r>
           </w:p>
         </w:tc>
@@ -1127,9 +1256,8 @@
             <w:r>
               <w:rPr>
                 <w:rFonts w:ascii="Times New Roman" w:eastAsia="Times New Roman" w:hAnsi="Times New Roman" w:cs="Times New Roman"/>
-                <w:spacing w:val="-1"/>
-              </w:rPr>
-              <w:t xml:space="preserve"> </w:t>
+              </w:rPr>
+              <w:t>Enhanced authentication with cookie management. Enhanced user verification, also made 404 not found and pending request pages</w:t>
             </w:r>
           </w:p>
         </w:tc>
@@ -1174,6 +1302,13 @@
                 <w:spacing w:val="-1"/>
               </w:rPr>
             </w:pPr>
+            <w:r>
+              <w:rPr>
+                <w:rFonts w:ascii="Times New Roman" w:eastAsia="Times New Roman" w:hAnsi="Times New Roman" w:cs="Times New Roman"/>
+                <w:spacing w:val="-1"/>
+              </w:rPr>
+              <w:t>None</w:t>
+            </w:r>
           </w:p>
         </w:tc>
       </w:tr>
@@ -1217,6 +1352,13 @@
                 <w:spacing w:val="-1"/>
               </w:rPr>
             </w:pPr>
+            <w:r>
+              <w:rPr>
+                <w:rFonts w:ascii="Times New Roman" w:eastAsia="Times New Roman" w:hAnsi="Times New Roman" w:cs="Times New Roman"/>
+                <w:spacing w:val="-1"/>
+              </w:rPr>
+              <w:t>5</w:t>
+            </w:r>
           </w:p>
         </w:tc>
       </w:tr>
@@ -1244,6 +1386,7 @@
                 <w:bCs/>
                 <w:spacing w:val="-1"/>
               </w:rPr>
+              <w:lastRenderedPageBreak/>
               <w:t>Summary</w:t>
             </w:r>
           </w:p>
@@ -1272,7 +1415,55 @@
                 <w:rFonts w:ascii="Times New Roman" w:eastAsia="Times New Roman" w:hAnsi="Times New Roman" w:cs="Times New Roman"/>
                 <w:spacing w:val="-1"/>
               </w:rPr>
-              <w:t xml:space="preserve"> </w:t>
+              <w:t>We worked on e</w:t>
+            </w:r>
+            <w:r>
+              <w:rPr>
+                <w:rFonts w:ascii="Times New Roman" w:eastAsia="Times New Roman" w:hAnsi="Times New Roman" w:cs="Times New Roman"/>
+              </w:rPr>
+              <w:t>nhanc</w:t>
+            </w:r>
+            <w:r>
+              <w:rPr>
+                <w:rFonts w:ascii="Times New Roman" w:eastAsia="Times New Roman" w:hAnsi="Times New Roman" w:cs="Times New Roman"/>
+              </w:rPr>
+              <w:t>ing</w:t>
+            </w:r>
+            <w:r>
+              <w:rPr>
+                <w:rFonts w:ascii="Times New Roman" w:eastAsia="Times New Roman" w:hAnsi="Times New Roman" w:cs="Times New Roman"/>
+              </w:rPr>
+              <w:t xml:space="preserve"> authentication with cookie management. </w:t>
+            </w:r>
+            <w:r>
+              <w:rPr>
+                <w:rFonts w:ascii="Times New Roman" w:eastAsia="Times New Roman" w:hAnsi="Times New Roman" w:cs="Times New Roman"/>
+              </w:rPr>
+              <w:t>We also e</w:t>
+            </w:r>
+            <w:r>
+              <w:rPr>
+                <w:rFonts w:ascii="Times New Roman" w:eastAsia="Times New Roman" w:hAnsi="Times New Roman" w:cs="Times New Roman"/>
+              </w:rPr>
+              <w:t>nhanced user verification</w:t>
+            </w:r>
+            <w:r>
+              <w:rPr>
+                <w:rFonts w:ascii="Times New Roman" w:eastAsia="Times New Roman" w:hAnsi="Times New Roman" w:cs="Times New Roman"/>
+              </w:rPr>
+              <w:t xml:space="preserve"> by making</w:t>
+            </w:r>
+            <w:r>
+              <w:rPr>
+                <w:rFonts w:ascii="Times New Roman" w:eastAsia="Times New Roman" w:hAnsi="Times New Roman" w:cs="Times New Roman"/>
+              </w:rPr>
+              <w:t xml:space="preserve"> 404 not found and pending request pages</w:t>
+            </w:r>
+            <w:r>
+              <w:rPr>
+                <w:rFonts w:ascii="Times New Roman" w:eastAsia="Times New Roman" w:hAnsi="Times New Roman" w:cs="Times New Roman"/>
+              </w:rPr>
+              <w:t xml:space="preserve"> and properly routing it whenever necessary.</w:t>
             </w:r>
           </w:p>
         </w:tc>
@@ -1300,7 +1491,6 @@
           <w:sz w:val="27"/>
           <w:szCs w:val="27"/>
         </w:rPr>
-        <w:lastRenderedPageBreak/>
         <w:t>Details</w:t>
       </w:r>
       <w:r>
@@ -1390,6 +1580,28 @@
               </w:rPr>
               <w:t xml:space="preserve"> </w:t>
             </w:r>
+            <w:r>
+              <w:rPr>
+                <w:rFonts w:ascii="Times New Roman" w:eastAsia="Times New Roman" w:hAnsi="Times New Roman" w:cs="Times New Roman"/>
+                <w:spacing w:val="-1"/>
+              </w:rPr>
+              <w:t>13</w:t>
+            </w:r>
+            <w:r>
+              <w:rPr>
+                <w:rFonts w:ascii="Times New Roman" w:eastAsia="Times New Roman" w:hAnsi="Times New Roman" w:cs="Times New Roman"/>
+                <w:spacing w:val="-1"/>
+                <w:vertAlign w:val="superscript"/>
+              </w:rPr>
+              <w:t>th</w:t>
+            </w:r>
+            <w:r>
+              <w:rPr>
+                <w:rFonts w:ascii="Times New Roman" w:eastAsia="Times New Roman" w:hAnsi="Times New Roman" w:cs="Times New Roman"/>
+                <w:spacing w:val="-1"/>
+              </w:rPr>
+              <w:t xml:space="preserve"> March</w:t>
+            </w:r>
           </w:p>
         </w:tc>
       </w:tr>
@@ -1430,6 +1642,28 @@
                 <w:spacing w:val="-1"/>
               </w:rPr>
             </w:pPr>
+            <w:r>
+              <w:rPr>
+                <w:rFonts w:ascii="Times New Roman" w:eastAsia="Times New Roman" w:hAnsi="Times New Roman" w:cs="Times New Roman"/>
+                <w:spacing w:val="-1"/>
+              </w:rPr>
+              <w:t>17</w:t>
+            </w:r>
+            <w:r>
+              <w:rPr>
+                <w:rFonts w:ascii="Times New Roman" w:eastAsia="Times New Roman" w:hAnsi="Times New Roman" w:cs="Times New Roman"/>
+                <w:spacing w:val="-1"/>
+                <w:vertAlign w:val="superscript"/>
+              </w:rPr>
+              <w:t>th</w:t>
+            </w:r>
+            <w:r>
+              <w:rPr>
+                <w:rFonts w:ascii="Times New Roman" w:eastAsia="Times New Roman" w:hAnsi="Times New Roman" w:cs="Times New Roman"/>
+                <w:spacing w:val="-1"/>
+              </w:rPr>
+              <w:t xml:space="preserve"> March</w:t>
+            </w:r>
           </w:p>
         </w:tc>
       </w:tr>
@@ -1484,6 +1718,13 @@
               </w:rPr>
               <w:t xml:space="preserve"> </w:t>
             </w:r>
+            <w:r>
+              <w:rPr>
+                <w:rFonts w:ascii="Times New Roman" w:eastAsia="Times New Roman" w:hAnsi="Times New Roman" w:cs="Times New Roman"/>
+                <w:spacing w:val="-1"/>
+              </w:rPr>
+              <w:t>Authentication enhancement, cookie management</w:t>
+            </w:r>
           </w:p>
         </w:tc>
       </w:tr>
@@ -1524,6 +1765,13 @@
                 <w:spacing w:val="-1"/>
               </w:rPr>
             </w:pPr>
+            <w:r>
+              <w:rPr>
+                <w:rFonts w:ascii="Times New Roman" w:eastAsia="Times New Roman" w:hAnsi="Times New Roman" w:cs="Times New Roman"/>
+                <w:spacing w:val="-1"/>
+              </w:rPr>
+              <w:t>5</w:t>
+            </w:r>
           </w:p>
         </w:tc>
       </w:tr>
@@ -1564,6 +1812,13 @@
                 <w:spacing w:val="-1"/>
               </w:rPr>
             </w:pPr>
+            <w:r>
+              <w:rPr>
+                <w:rFonts w:ascii="Times New Roman" w:eastAsia="Times New Roman" w:hAnsi="Times New Roman" w:cs="Times New Roman"/>
+                <w:spacing w:val="-1"/>
+              </w:rPr>
+              <w:t>32 hrs/week</w:t>
+            </w:r>
           </w:p>
         </w:tc>
       </w:tr>
@@ -1609,67 +1864,129 @@
                 <w:rFonts w:ascii="Times New Roman" w:eastAsia="Times New Roman" w:hAnsi="Times New Roman" w:cs="Times New Roman"/>
                 <w:spacing w:val="-1"/>
               </w:rPr>
-              <w:t xml:space="preserve"> Member 1</w:t>
-            </w:r>
-          </w:p>
-          <w:p>
-            <w:pPr>
-              <w:rPr>
-                <w:rFonts w:ascii="Times New Roman" w:eastAsia="Times New Roman" w:hAnsi="Times New Roman" w:cs="Times New Roman"/>
-                <w:spacing w:val="-1"/>
-              </w:rPr>
-            </w:pPr>
-            <w:r>
-              <w:rPr>
-                <w:rFonts w:ascii="Times New Roman" w:eastAsia="Times New Roman" w:hAnsi="Times New Roman" w:cs="Times New Roman"/>
-                <w:spacing w:val="-1"/>
-              </w:rPr>
-              <w:t xml:space="preserve"> Member 2</w:t>
-            </w:r>
-          </w:p>
-          <w:p>
-            <w:pPr>
-              <w:rPr>
-                <w:rFonts w:ascii="Times New Roman" w:eastAsia="Times New Roman" w:hAnsi="Times New Roman" w:cs="Times New Roman"/>
-                <w:spacing w:val="-1"/>
-              </w:rPr>
-            </w:pPr>
-            <w:r>
-              <w:rPr>
-                <w:rFonts w:ascii="Times New Roman" w:eastAsia="Times New Roman" w:hAnsi="Times New Roman" w:cs="Times New Roman"/>
-                <w:spacing w:val="-1"/>
-              </w:rPr>
-              <w:t xml:space="preserve"> Member 3</w:t>
-            </w:r>
-          </w:p>
-          <w:p>
-            <w:pPr>
-              <w:rPr>
-                <w:rFonts w:ascii="Times New Roman" w:eastAsia="Times New Roman" w:hAnsi="Times New Roman" w:cs="Times New Roman"/>
-                <w:spacing w:val="-1"/>
-              </w:rPr>
-            </w:pPr>
-            <w:r>
-              <w:rPr>
-                <w:rFonts w:ascii="Times New Roman" w:eastAsia="Times New Roman" w:hAnsi="Times New Roman" w:cs="Times New Roman"/>
-                <w:spacing w:val="-1"/>
-              </w:rPr>
-              <w:t xml:space="preserve"> Member 4</w:t>
-            </w:r>
-          </w:p>
-          <w:p>
-            <w:pPr>
-              <w:rPr>
-                <w:rFonts w:ascii="Times New Roman" w:eastAsia="Times New Roman" w:hAnsi="Times New Roman" w:cs="Times New Roman"/>
-                <w:spacing w:val="-1"/>
-              </w:rPr>
-            </w:pPr>
-            <w:r>
-              <w:rPr>
-                <w:rFonts w:ascii="Times New Roman" w:eastAsia="Times New Roman" w:hAnsi="Times New Roman" w:cs="Times New Roman"/>
-                <w:spacing w:val="-1"/>
-              </w:rPr>
-              <w:t xml:space="preserve"> Member 5</w:t>
+              <w:t xml:space="preserve"> </w:t>
+            </w:r>
+            <w:r>
+              <w:rPr>
+                <w:rFonts w:ascii="Times New Roman" w:eastAsia="Times New Roman" w:hAnsi="Times New Roman" w:cs="Times New Roman"/>
+                <w:spacing w:val="-1"/>
+              </w:rPr>
+              <w:t>Anand - 8</w:t>
+            </w:r>
+          </w:p>
+          <w:p>
+            <w:pPr>
+              <w:rPr>
+                <w:rFonts w:ascii="Times New Roman" w:eastAsia="Times New Roman" w:hAnsi="Times New Roman" w:cs="Times New Roman"/>
+                <w:spacing w:val="-1"/>
+              </w:rPr>
+            </w:pPr>
+            <w:r>
+              <w:rPr>
+                <w:rFonts w:ascii="Times New Roman" w:eastAsia="Times New Roman" w:hAnsi="Times New Roman" w:cs="Times New Roman"/>
+                <w:spacing w:val="-1"/>
+              </w:rPr>
+              <w:t xml:space="preserve"> </w:t>
+            </w:r>
+            <w:r>
+              <w:rPr>
+                <w:rFonts w:ascii="Times New Roman" w:eastAsia="Times New Roman" w:hAnsi="Times New Roman" w:cs="Times New Roman"/>
+                <w:spacing w:val="-1"/>
+              </w:rPr>
+              <w:t>Apoorva - 8</w:t>
+            </w:r>
+          </w:p>
+          <w:p>
+            <w:pPr>
+              <w:rPr>
+                <w:rFonts w:ascii="Times New Roman" w:eastAsia="Times New Roman" w:hAnsi="Times New Roman" w:cs="Times New Roman"/>
+                <w:spacing w:val="-1"/>
+              </w:rPr>
+            </w:pPr>
+            <w:r>
+              <w:rPr>
+                <w:rFonts w:ascii="Times New Roman" w:eastAsia="Times New Roman" w:hAnsi="Times New Roman" w:cs="Times New Roman"/>
+                <w:spacing w:val="-1"/>
+              </w:rPr>
+              <w:t xml:space="preserve"> </w:t>
+            </w:r>
+            <w:proofErr w:type="spellStart"/>
+            <w:r>
+              <w:rPr>
+                <w:rFonts w:ascii="Times New Roman" w:eastAsia="Times New Roman" w:hAnsi="Times New Roman" w:cs="Times New Roman"/>
+                <w:spacing w:val="-1"/>
+              </w:rPr>
+              <w:t>Arhaan</w:t>
+            </w:r>
+            <w:proofErr w:type="spellEnd"/>
+            <w:r>
+              <w:rPr>
+                <w:rFonts w:ascii="Times New Roman" w:eastAsia="Times New Roman" w:hAnsi="Times New Roman" w:cs="Times New Roman"/>
+                <w:spacing w:val="-1"/>
+              </w:rPr>
+              <w:t xml:space="preserve"> - 8</w:t>
+            </w:r>
+          </w:p>
+          <w:p>
+            <w:pPr>
+              <w:rPr>
+                <w:rFonts w:ascii="Times New Roman" w:eastAsia="Times New Roman" w:hAnsi="Times New Roman" w:cs="Times New Roman"/>
+                <w:spacing w:val="-1"/>
+              </w:rPr>
+            </w:pPr>
+            <w:r>
+              <w:rPr>
+                <w:rFonts w:ascii="Times New Roman" w:eastAsia="Times New Roman" w:hAnsi="Times New Roman" w:cs="Times New Roman"/>
+                <w:spacing w:val="-1"/>
+              </w:rPr>
+              <w:t xml:space="preserve"> </w:t>
+            </w:r>
+            <w:proofErr w:type="spellStart"/>
+            <w:r>
+              <w:rPr>
+                <w:rFonts w:ascii="Times New Roman" w:eastAsia="Times New Roman" w:hAnsi="Times New Roman" w:cs="Times New Roman"/>
+                <w:spacing w:val="-1"/>
+              </w:rPr>
+              <w:t>Mrunal</w:t>
+            </w:r>
+            <w:proofErr w:type="spellEnd"/>
+            <w:r>
+              <w:rPr>
+                <w:rFonts w:ascii="Times New Roman" w:eastAsia="Times New Roman" w:hAnsi="Times New Roman" w:cs="Times New Roman"/>
+                <w:spacing w:val="-1"/>
+              </w:rPr>
+              <w:t xml:space="preserve"> - 8</w:t>
+            </w:r>
+          </w:p>
+          <w:p>
+            <w:pPr>
+              <w:rPr>
+                <w:rFonts w:ascii="Times New Roman" w:eastAsia="Times New Roman" w:hAnsi="Times New Roman" w:cs="Times New Roman"/>
+                <w:spacing w:val="-1"/>
+              </w:rPr>
+            </w:pPr>
+            <w:r>
+              <w:rPr>
+                <w:rFonts w:ascii="Times New Roman" w:eastAsia="Times New Roman" w:hAnsi="Times New Roman" w:cs="Times New Roman"/>
+                <w:spacing w:val="-1"/>
+              </w:rPr>
+              <w:t xml:space="preserve"> </w:t>
+            </w:r>
+            <w:proofErr w:type="spellStart"/>
+            <w:r>
+              <w:rPr>
+                <w:rFonts w:ascii="Times New Roman" w:eastAsia="Times New Roman" w:hAnsi="Times New Roman" w:cs="Times New Roman"/>
+                <w:spacing w:val="-1"/>
+              </w:rPr>
+              <w:t>Danylo</w:t>
+            </w:r>
+            <w:proofErr w:type="spellEnd"/>
+            <w:r>
+              <w:rPr>
+                <w:rFonts w:ascii="Times New Roman" w:eastAsia="Times New Roman" w:hAnsi="Times New Roman" w:cs="Times New Roman"/>
+                <w:spacing w:val="-1"/>
+              </w:rPr>
+              <w:t xml:space="preserve"> - unknown</w:t>
             </w:r>
           </w:p>
           <w:p>
@@ -1729,6 +2046,13 @@
                 <w:spacing w:val="-1"/>
               </w:rPr>
             </w:pPr>
+            <w:r>
+              <w:rPr>
+                <w:rFonts w:ascii="Times New Roman" w:eastAsia="Times New Roman" w:hAnsi="Times New Roman" w:cs="Times New Roman"/>
+                <w:spacing w:val="-1"/>
+              </w:rPr>
+              <w:t>None</w:t>
+            </w:r>
           </w:p>
         </w:tc>
       </w:tr>
@@ -1779,6 +2103,13 @@
                 <w:spacing w:val="-1"/>
               </w:rPr>
             </w:pPr>
+            <w:r>
+              <w:rPr>
+                <w:rFonts w:ascii="Times New Roman" w:eastAsia="Times New Roman" w:hAnsi="Times New Roman" w:cs="Times New Roman"/>
+                <w:spacing w:val="-1"/>
+              </w:rPr>
+              <w:t>None</w:t>
+            </w:r>
           </w:p>
         </w:tc>
       </w:tr>
@@ -1853,10 +2184,10 @@
           <w:szCs w:val="34"/>
         </w:rPr>
         <w:drawing>
-          <wp:inline distT="0" distB="0" distL="0" distR="0">
+          <wp:inline distT="0" distB="0" distL="0" distR="0" wp14:anchorId="54BB13B8" wp14:editId="27F06D76">
             <wp:extent cx="178594" cy="178594"/>
             <wp:effectExtent l="0" t="0" r="0" b="0"/>
-            <wp:docPr id="306956271" name="Picture 1" descr=":books:"/>
+            <wp:docPr id="306956271" name="Picture 4" descr=":books:"/>
             <wp:cNvGraphicFramePr>
               <a:graphicFrameLocks xmlns:a="http://schemas.openxmlformats.org/drawingml/2006/main" noChangeAspect="1"/>
             </wp:cNvGraphicFramePr>
@@ -1935,6 +2266,13 @@
           <w:spacing w:val="-1"/>
         </w:rPr>
       </w:pPr>
+      <w:r>
+        <w:rPr>
+          <w:rFonts w:ascii="Times New Roman" w:eastAsia="Times New Roman" w:hAnsi="Times New Roman" w:cs="Times New Roman"/>
+          <w:spacing w:val="-1"/>
+        </w:rPr>
+        <w:t>Figma to design screens</w:t>
+      </w:r>
     </w:p>
     <w:p>
       <w:pPr>
@@ -1947,6 +2285,13 @@
           <w:spacing w:val="-1"/>
         </w:rPr>
       </w:pPr>
+      <w:r>
+        <w:rPr>
+          <w:rFonts w:ascii="Times New Roman" w:eastAsia="Times New Roman" w:hAnsi="Times New Roman" w:cs="Times New Roman"/>
+          <w:spacing w:val="-1"/>
+        </w:rPr>
+        <w:t>Overleaf for documentation</w:t>
+      </w:r>
     </w:p>
     <w:p>
       <w:pPr>

</xml_diff>